<commit_message>
update docx version to reflect .rst
</commit_message>
<xml_diff>
--- a/ML Risk Assessment agreement v0.3.docx
+++ b/ML Risk Assessment agreement v0.3.docx
@@ -3382,6 +3382,102 @@
             <w:pPr>
               <w:cnfStyle w:val="000000000000" w:firstRow="0" w:lastRow="0" w:firstColumn="0" w:lastColumn="0" w:oddVBand="0" w:evenVBand="0" w:oddHBand="0" w:evenHBand="0" w:firstRowFirstColumn="0" w:firstRowLastColumn="0" w:lastRowFirstColumn="0" w:lastRowLastColumn="0"/>
             </w:pPr>
+            <w:r>
+              <w:rPr>
+                <w:rFonts w:ascii="Segoe UI" w:hAnsi="Segoe UI" w:cs="Segoe UI"/>
+                <w:color w:val="1F2328"/>
+                <w:shd w:val="clear" w:color="auto" w:fill="F6F8FA"/>
+              </w:rPr>
+              <w:t>Examples of packaging models created from toolkits e.g.</w:t>
+            </w:r>
+            <w:r>
+              <w:rPr>
+                <w:rStyle w:val="apple-converted-space"/>
+                <w:rFonts w:ascii="Segoe UI" w:hAnsi="Segoe UI" w:cs="Segoe UI"/>
+                <w:color w:val="1F2328"/>
+                <w:shd w:val="clear" w:color="auto" w:fill="F6F8FA"/>
+              </w:rPr>
+              <w:t> </w:t>
+            </w:r>
+            <w:proofErr w:type="spellStart"/>
+            <w:r>
+              <w:rPr>
+                <w:rStyle w:val="Emphasis"/>
+                <w:rFonts w:ascii="Segoe UI" w:hAnsi="Segoe UI" w:cs="Segoe UI"/>
+                <w:color w:val="1F2328"/>
+              </w:rPr>
+              <w:t>PyTorch</w:t>
+            </w:r>
+            <w:proofErr w:type="spellEnd"/>
+            <w:r>
+              <w:rPr>
+                <w:rStyle w:val="apple-converted-space"/>
+                <w:rFonts w:ascii="Segoe UI" w:hAnsi="Segoe UI" w:cs="Segoe UI"/>
+                <w:color w:val="1F2328"/>
+                <w:shd w:val="clear" w:color="auto" w:fill="F6F8FA"/>
+              </w:rPr>
+              <w:t> </w:t>
+            </w:r>
+            <w:r>
+              <w:rPr>
+                <w:rFonts w:ascii="Segoe UI" w:hAnsi="Segoe UI" w:cs="Segoe UI"/>
+                <w:color w:val="1F2328"/>
+                <w:shd w:val="clear" w:color="auto" w:fill="F6F8FA"/>
+              </w:rPr>
+              <w:t>and</w:t>
+            </w:r>
+            <w:r>
+              <w:rPr>
+                <w:rStyle w:val="apple-converted-space"/>
+                <w:rFonts w:ascii="Segoe UI" w:hAnsi="Segoe UI" w:cs="Segoe UI"/>
+                <w:color w:val="1F2328"/>
+                <w:shd w:val="clear" w:color="auto" w:fill="F6F8FA"/>
+              </w:rPr>
+              <w:t> </w:t>
+            </w:r>
+            <w:r>
+              <w:rPr>
+                <w:rStyle w:val="Emphasis"/>
+                <w:rFonts w:ascii="Segoe UI" w:hAnsi="Segoe UI" w:cs="Segoe UI"/>
+                <w:color w:val="1F2328"/>
+              </w:rPr>
+              <w:t>scikit-learn</w:t>
+            </w:r>
+            <w:r>
+              <w:rPr>
+                <w:rStyle w:val="apple-converted-space"/>
+                <w:rFonts w:ascii="Segoe UI" w:hAnsi="Segoe UI" w:cs="Segoe UI"/>
+                <w:color w:val="1F2328"/>
+                <w:shd w:val="clear" w:color="auto" w:fill="F6F8FA"/>
+              </w:rPr>
+              <w:t> </w:t>
+            </w:r>
+            <w:r>
+              <w:rPr>
+                <w:rFonts w:ascii="Segoe UI" w:hAnsi="Segoe UI" w:cs="Segoe UI"/>
+                <w:color w:val="1F2328"/>
+                <w:shd w:val="clear" w:color="auto" w:fill="F6F8FA"/>
+              </w:rPr>
+              <w:t xml:space="preserve">are in the examples folder of the sacro-ml repository on </w:t>
+            </w:r>
+            <w:proofErr w:type="spellStart"/>
+            <w:r>
+              <w:rPr>
+                <w:rFonts w:ascii="Segoe UI" w:hAnsi="Segoe UI" w:cs="Segoe UI"/>
+                <w:color w:val="1F2328"/>
+                <w:shd w:val="clear" w:color="auto" w:fill="F6F8FA"/>
+              </w:rPr>
+              <w:t>github</w:t>
+            </w:r>
+            <w:proofErr w:type="spellEnd"/>
+            <w:r>
+              <w:rPr>
+                <w:rFonts w:ascii="Segoe UI" w:hAnsi="Segoe UI" w:cs="Segoe UI"/>
+                <w:color w:val="1F2328"/>
+                <w:shd w:val="clear" w:color="auto" w:fill="F6F8FA"/>
+              </w:rPr>
+              <w:t xml:space="preserve"> (see link above)</w:t>
+            </w:r>
           </w:p>
         </w:tc>
       </w:tr>
@@ -3676,7 +3772,7 @@
           </mc:Choice>
           <mc:Fallback>
             <w:pict>
-              <v:shape w14:anchorId="6784F4CE" id="Text Box 2" o:spid="_x0000_s1027" type="#_x0000_t202" style="position:absolute;left:0;text-align:left;margin-left:0;margin-top:53.8pt;width:459pt;height:36.15pt;z-index:251658241;visibility:visible;mso-wrap-style:square;mso-height-percent:0;mso-wrap-distance-left:9pt;mso-wrap-distance-top:0;mso-wrap-distance-right:9pt;mso-wrap-distance-bottom:0;mso-position-horizontal:absolute;mso-position-horizontal-relative:text;mso-position-vertical:absolute;mso-position-vertical-relative:text;mso-height-percent:0;mso-height-relative:margin;v-text-anchor:top" o:gfxdata="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" fillcolor="#e8e8e8 [3214]" strokeweight=".5pt">
+              <v:shape w14:anchorId="6784F4CE" id="Text Box 2" o:spid="_x0000_s1027" type="#_x0000_t202" style="position:absolute;left:0;text-align:left;margin-left:0;margin-top:53.8pt;width:459pt;height:36.15pt;z-index:251658241;visibility:visible;mso-wrap-style:square;mso-height-percent:0;mso-wrap-distance-left:9pt;mso-wrap-distance-top:0;mso-wrap-distance-right:9pt;mso-wrap-distance-bottom:0;mso-position-horizontal:absolute;mso-position-horizontal-relative:text;mso-position-vertical:absolute;mso-position-vertical-relative:text;mso-height-percent:0;mso-height-relative:margin;v-text-anchor:top" o:gfxdata="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" fillcolor="#e8e8e8 [3214]" strokeweight=".5pt">
                 <v:textbox>
                   <w:txbxContent>
                     <w:p>
@@ -10490,6 +10586,17 @@
     <w:semiHidden/>
     <w:rsid w:val="008B140B"/>
   </w:style>
+  <w:style w:type="character" w:styleId="Emphasis">
+    <w:name w:val="Emphasis"/>
+    <w:basedOn w:val="DefaultParagraphFont"/>
+    <w:uiPriority w:val="20"/>
+    <w:qFormat/>
+    <w:rsid w:val="004E170F"/>
+    <w:rPr>
+      <w:i/>
+      <w:iCs/>
+    </w:rPr>
+  </w:style>
 </w:styles>
 </file>
 
@@ -10789,27 +10896,10 @@
 </file>
 
 <file path=customXml/item1.xml><?xml version="1.0" encoding="utf-8"?>
-<p:properties xmlns:p="http://schemas.microsoft.com/office/2006/metadata/properties" xmlns:xsi="http://www.w3.org/2001/XMLSchema-instance" xmlns:pc="http://schemas.microsoft.com/office/infopath/2007/PartnerControls">
-  <documentManagement>
-    <TaxCatchAll xmlns="1585cb50-403c-49f0-8296-1dfb82609006" xsi:nil="true"/>
-    <Comments xmlns="86a03300-32e9-46e8-bfc0-e1827a25291a" xsi:nil="true"/>
-    <lcf76f155ced4ddcb4097134ff3c332f xmlns="86a03300-32e9-46e8-bfc0-e1827a25291a">
-      <Terms xmlns="http://schemas.microsoft.com/office/infopath/2007/PartnerControls"/>
-    </lcf76f155ced4ddcb4097134ff3c332f>
-  </documentManagement>
-</p:properties>
+<b:Sources xmlns:b="http://schemas.openxmlformats.org/officeDocument/2006/bibliography" xmlns="http://schemas.openxmlformats.org/officeDocument/2006/bibliography" SelectedStyle="/APASixthEditionOfficeOnline.xsl" StyleName="APA" Version="6"/>
 </file>
 
 <file path=customXml/item2.xml><?xml version="1.0" encoding="utf-8"?>
-<?mso-contentType ?>
-<FormTemplates xmlns="http://schemas.microsoft.com/sharepoint/v3/contenttype/forms">
-  <Display>DocumentLibraryForm</Display>
-  <Edit>DocumentLibraryForm</Edit>
-  <New>DocumentLibraryForm</New>
-</FormTemplates>
-</file>
-
-<file path=customXml/item3.xml><?xml version="1.0" encoding="utf-8"?>
 <ct:contentTypeSchema xmlns:ct="http://schemas.microsoft.com/office/2006/metadata/contentType" xmlns:ma="http://schemas.microsoft.com/office/2006/metadata/properties/metaAttributes" ct:_="" ma:_="" ma:contentTypeName="Document" ma:contentTypeID="0x010100CE98CCB094514A4AAF1B131CD9B44F09" ma:contentTypeVersion="15" ma:contentTypeDescription="Create a new document." ma:contentTypeScope="" ma:versionID="f23cb0bdfba3861087d60ea68ca3f0f9">
   <xsd:schema xmlns:xsd="http://www.w3.org/2001/XMLSchema" xmlns:xs="http://www.w3.org/2001/XMLSchema" xmlns:p="http://schemas.microsoft.com/office/2006/metadata/properties" xmlns:ns2="86a03300-32e9-46e8-bfc0-e1827a25291a" xmlns:ns3="1585cb50-403c-49f0-8296-1dfb82609006" targetNamespace="http://schemas.microsoft.com/office/2006/metadata/properties" ma:root="true" ma:fieldsID="67a30f8fb84cd02f3787bd23a46c545d" ns2:_="" ns3:_="">
     <xsd:import namespace="86a03300-32e9-46e8-bfc0-e1827a25291a"/>
@@ -11046,30 +11136,36 @@
 </ct:contentTypeSchema>
 </file>
 
+<file path=customXml/item3.xml><?xml version="1.0" encoding="utf-8"?>
+<?mso-contentType ?>
+<FormTemplates xmlns="http://schemas.microsoft.com/sharepoint/v3/contenttype/forms">
+  <Display>DocumentLibraryForm</Display>
+  <Edit>DocumentLibraryForm</Edit>
+  <New>DocumentLibraryForm</New>
+</FormTemplates>
+</file>
+
 <file path=customXml/item4.xml><?xml version="1.0" encoding="utf-8"?>
-<b:Sources xmlns:b="http://schemas.openxmlformats.org/officeDocument/2006/bibliography" xmlns="http://schemas.openxmlformats.org/officeDocument/2006/bibliography" SelectedStyle="/APASixthEditionOfficeOnline.xsl" StyleName="APA" Version="6"/>
+<p:properties xmlns:p="http://schemas.microsoft.com/office/2006/metadata/properties" xmlns:xsi="http://www.w3.org/2001/XMLSchema-instance" xmlns:pc="http://schemas.microsoft.com/office/infopath/2007/PartnerControls">
+  <documentManagement>
+    <TaxCatchAll xmlns="1585cb50-403c-49f0-8296-1dfb82609006" xsi:nil="true"/>
+    <Comments xmlns="86a03300-32e9-46e8-bfc0-e1827a25291a" xsi:nil="true"/>
+    <lcf76f155ced4ddcb4097134ff3c332f xmlns="86a03300-32e9-46e8-bfc0-e1827a25291a">
+      <Terms xmlns="http://schemas.microsoft.com/office/infopath/2007/PartnerControls"/>
+    </lcf76f155ced4ddcb4097134ff3c332f>
+  </documentManagement>
+</p:properties>
 </file>
 
 <file path=customXml/itemProps1.xml><?xml version="1.0" encoding="utf-8"?>
-<ds:datastoreItem xmlns:ds="http://schemas.openxmlformats.org/officeDocument/2006/customXml" ds:itemID="{9E729C0F-5AB5-4CF7-A6EE-5D32859540FF}">
+<ds:datastoreItem xmlns:ds="http://schemas.openxmlformats.org/officeDocument/2006/customXml" ds:itemID="{F495932E-E8DA-A24C-9BE6-0FCC8C23E943}">
   <ds:schemaRefs>
-    <ds:schemaRef ds:uri="http://schemas.microsoft.com/office/2006/metadata/properties"/>
-    <ds:schemaRef ds:uri="http://schemas.microsoft.com/office/infopath/2007/PartnerControls"/>
-    <ds:schemaRef ds:uri="1585cb50-403c-49f0-8296-1dfb82609006"/>
-    <ds:schemaRef ds:uri="86a03300-32e9-46e8-bfc0-e1827a25291a"/>
+    <ds:schemaRef ds:uri="http://schemas.openxmlformats.org/officeDocument/2006/bibliography"/>
   </ds:schemaRefs>
 </ds:datastoreItem>
 </file>
 
 <file path=customXml/itemProps2.xml><?xml version="1.0" encoding="utf-8"?>
-<ds:datastoreItem xmlns:ds="http://schemas.openxmlformats.org/officeDocument/2006/customXml" ds:itemID="{B14CCD76-7C81-4DCA-A8BC-F89184F8E7BC}">
-  <ds:schemaRefs>
-    <ds:schemaRef ds:uri="http://schemas.microsoft.com/sharepoint/v3/contenttype/forms"/>
-  </ds:schemaRefs>
-</ds:datastoreItem>
-</file>
-
-<file path=customXml/itemProps3.xml><?xml version="1.0" encoding="utf-8"?>
 <ds:datastoreItem xmlns:ds="http://schemas.openxmlformats.org/officeDocument/2006/customXml" ds:itemID="{D1312DAB-110F-4DB6-B6C3-9903F973C4E3}">
   <ds:schemaRefs>
     <ds:schemaRef ds:uri="http://schemas.microsoft.com/office/2006/metadata/contentType"/>
@@ -11088,10 +11184,21 @@
 </ds:datastoreItem>
 </file>
 
+<file path=customXml/itemProps3.xml><?xml version="1.0" encoding="utf-8"?>
+<ds:datastoreItem xmlns:ds="http://schemas.openxmlformats.org/officeDocument/2006/customXml" ds:itemID="{B14CCD76-7C81-4DCA-A8BC-F89184F8E7BC}">
+  <ds:schemaRefs>
+    <ds:schemaRef ds:uri="http://schemas.microsoft.com/sharepoint/v3/contenttype/forms"/>
+  </ds:schemaRefs>
+</ds:datastoreItem>
+</file>
+
 <file path=customXml/itemProps4.xml><?xml version="1.0" encoding="utf-8"?>
-<ds:datastoreItem xmlns:ds="http://schemas.openxmlformats.org/officeDocument/2006/customXml" ds:itemID="{F495932E-E8DA-A24C-9BE6-0FCC8C23E943}">
+<ds:datastoreItem xmlns:ds="http://schemas.openxmlformats.org/officeDocument/2006/customXml" ds:itemID="{9E729C0F-5AB5-4CF7-A6EE-5D32859540FF}">
   <ds:schemaRefs>
-    <ds:schemaRef ds:uri="http://schemas.openxmlformats.org/officeDocument/2006/bibliography"/>
+    <ds:schemaRef ds:uri="http://schemas.microsoft.com/office/2006/metadata/properties"/>
+    <ds:schemaRef ds:uri="http://schemas.microsoft.com/office/infopath/2007/PartnerControls"/>
+    <ds:schemaRef ds:uri="1585cb50-403c-49f0-8296-1dfb82609006"/>
+    <ds:schemaRef ds:uri="86a03300-32e9-46e8-bfc0-e1827a25291a"/>
   </ds:schemaRefs>
 </ds:datastoreItem>
 </file>
</xml_diff>